<commit_message>
Initial fraft of the IoT Hub Readme
</commit_message>
<xml_diff>
--- a/Lab 0 - Resource Configuration/Resource Configuration.docx
+++ b/Lab 0 - Resource Configuration/Resource Configuration.docx
@@ -1354,6 +1354,9 @@
         </mc:AlternateContent>
       </w:r>
       <w:r>
+        <w:rPr>
+          <w:noProof/>
+        </w:rPr>
         <w:drawing>
           <wp:inline distT="0" distB="0" distL="0" distR="0" wp14:anchorId="34164D51" wp14:editId="4F8EAB98">
             <wp:extent cx="5371704" cy="6777038"/>
@@ -1474,6 +1477,9 @@
         </mc:AlternateContent>
       </w:r>
       <w:r>
+        <w:rPr>
+          <w:noProof/>
+        </w:rPr>
         <w:drawing>
           <wp:inline distT="0" distB="0" distL="0" distR="0" wp14:anchorId="2D57744A" wp14:editId="0DF1F74F">
             <wp:extent cx="5943600" cy="4804410"/>
@@ -1595,6 +1601,9 @@
         </mc:AlternateContent>
       </w:r>
       <w:r>
+        <w:rPr>
+          <w:noProof/>
+        </w:rPr>
         <w:drawing>
           <wp:inline distT="0" distB="0" distL="0" distR="0" wp14:anchorId="7FE9A7E9" wp14:editId="419A58F0">
             <wp:extent cx="6753393" cy="4186238"/>
@@ -2046,6 +2055,9 @@
         </mc:AlternateContent>
       </w:r>
       <w:r>
+        <w:rPr>
+          <w:noProof/>
+        </w:rPr>
         <w:drawing>
           <wp:inline distT="0" distB="0" distL="0" distR="0" wp14:anchorId="3289B9E9" wp14:editId="68ADEF37">
             <wp:extent cx="3014685" cy="6910438"/>
@@ -2103,11 +2115,10 @@
         <w:t xml:space="preserve"> </w:t>
       </w:r>
       <w:r>
-        <w:t>Entity</w:t>
-      </w:r>
-      <w:r>
-        <w:t xml:space="preserve"> Resource</w:t>
-      </w:r>
+        <w:t>Instance</w:t>
+      </w:r>
+      <w:bookmarkStart w:id="0" w:name="_GoBack"/>
+      <w:bookmarkEnd w:id="0"/>
     </w:p>
     <w:p/>
     <w:p>
@@ -2194,6 +2205,9 @@
         </mc:AlternateContent>
       </w:r>
       <w:r>
+        <w:rPr>
+          <w:noProof/>
+        </w:rPr>
         <w:drawing>
           <wp:inline distT="0" distB="0" distL="0" distR="0" wp14:anchorId="28A91E6C" wp14:editId="7838315D">
             <wp:extent cx="5943600" cy="3732530"/>
@@ -2399,6 +2413,9 @@
         </mc:AlternateContent>
       </w:r>
       <w:r>
+        <w:rPr>
+          <w:noProof/>
+        </w:rPr>
         <w:drawing>
           <wp:inline distT="0" distB="0" distL="0" distR="0" wp14:anchorId="1F4060A2" wp14:editId="03C7EFB0">
             <wp:extent cx="5457865" cy="6515148"/>
@@ -2604,6 +2621,9 @@
         </mc:AlternateContent>
       </w:r>
       <w:r>
+        <w:rPr>
+          <w:noProof/>
+        </w:rPr>
         <w:drawing>
           <wp:inline distT="0" distB="0" distL="0" distR="0" wp14:anchorId="59B0863C" wp14:editId="641AA494">
             <wp:extent cx="5567403" cy="6962826"/>
@@ -2843,6 +2863,9 @@
         </mc:AlternateContent>
       </w:r>
       <w:r>
+        <w:rPr>
+          <w:noProof/>
+        </w:rPr>
         <w:drawing>
           <wp:inline distT="0" distB="0" distL="0" distR="0" wp14:anchorId="1AA81EE6" wp14:editId="3EB622A4">
             <wp:extent cx="5524540" cy="7058077"/>
@@ -3458,6 +3481,9 @@
         </mc:AlternateContent>
       </w:r>
       <w:r>
+        <w:rPr>
+          <w:noProof/>
+        </w:rPr>
         <w:drawing>
           <wp:inline distT="0" distB="0" distL="0" distR="0" wp14:anchorId="7D33884B" wp14:editId="3D00ACB8">
             <wp:extent cx="3109935" cy="7543855"/>
@@ -3523,7 +3549,7 @@
       </w:r>
     </w:p>
     <w:p>
-      <w:hyperlink r:id="rId21" w:history="1">
+      <w:hyperlink r:id="rId21" w:anchor="create-a-database-account" w:history="1">
         <w:r>
           <w:rPr>
             <w:rStyle w:val="Hyperlink"/>
@@ -3700,6 +3726,9 @@
         </mc:AlternateContent>
       </w:r>
       <w:r>
+        <w:rPr>
+          <w:noProof/>
+        </w:rPr>
         <w:drawing>
           <wp:inline distT="0" distB="0" distL="0" distR="0" wp14:anchorId="67E20314" wp14:editId="649D0DED">
             <wp:extent cx="5529303" cy="7691494"/>
@@ -4069,6 +4098,9 @@
         </mc:AlternateContent>
       </w:r>
       <w:r>
+        <w:rPr>
+          <w:noProof/>
+        </w:rPr>
         <w:drawing>
           <wp:inline distT="0" distB="0" distL="0" distR="0" wp14:anchorId="247EE2B4" wp14:editId="7A64AE73">
             <wp:extent cx="5943600" cy="5974080"/>
@@ -4274,6 +4306,9 @@
         </mc:AlternateContent>
       </w:r>
       <w:r>
+        <w:rPr>
+          <w:noProof/>
+        </w:rPr>
         <w:drawing>
           <wp:inline distT="0" distB="0" distL="0" distR="0" wp14:anchorId="7AF9C5DC" wp14:editId="02CD57F3">
             <wp:extent cx="5943600" cy="7039610"/>
@@ -4337,7 +4372,7 @@
       </w:r>
     </w:p>
     <w:p>
-      <w:hyperlink r:id="rId25" w:history="1">
+      <w:hyperlink r:id="rId25" w:anchor="create-a-database-account" w:history="1">
         <w:r>
           <w:rPr>
             <w:rStyle w:val="Hyperlink"/>
@@ -4512,6 +4547,9 @@
         </mc:AlternateContent>
       </w:r>
       <w:r>
+        <w:rPr>
+          <w:noProof/>
+        </w:rPr>
         <w:drawing>
           <wp:inline distT="0" distB="0" distL="0" distR="0" wp14:anchorId="45632368" wp14:editId="2A3DC0D1">
             <wp:extent cx="5943600" cy="4124960"/>
@@ -4634,6 +4672,9 @@
         </mc:AlternateContent>
       </w:r>
       <w:r>
+        <w:rPr>
+          <w:noProof/>
+        </w:rPr>
         <w:drawing>
           <wp:inline distT="0" distB="0" distL="0" distR="0" wp14:anchorId="3FA6C9CC" wp14:editId="398176D6">
             <wp:extent cx="5943600" cy="1931670"/>
@@ -4757,6 +4798,9 @@
         </mc:AlternateContent>
       </w:r>
       <w:r>
+        <w:rPr>
+          <w:noProof/>
+        </w:rPr>
         <w:drawing>
           <wp:inline distT="0" distB="0" distL="0" distR="0" wp14:anchorId="44BB0395" wp14:editId="495ECEF9">
             <wp:extent cx="5943600" cy="5153660"/>
@@ -5208,6 +5252,9 @@
         </mc:AlternateContent>
       </w:r>
       <w:r>
+        <w:rPr>
+          <w:noProof/>
+        </w:rPr>
         <w:drawing>
           <wp:inline distT="0" distB="0" distL="0" distR="0" wp14:anchorId="3691EC29" wp14:editId="701D54B3">
             <wp:extent cx="5943600" cy="5625465"/>
@@ -5255,11 +5302,12 @@
         <w:lastRenderedPageBreak/>
         <w:t>This is what your resource group should look like albeit with different names:</w:t>
       </w:r>
-      <w:bookmarkStart w:id="0" w:name="_GoBack"/>
-      <w:bookmarkEnd w:id="0"/>
     </w:p>
     <w:p>
       <w:r>
+        <w:rPr>
+          <w:noProof/>
+        </w:rPr>
         <w:drawing>
           <wp:inline distT="0" distB="0" distL="0" distR="0" wp14:anchorId="33DF5520" wp14:editId="4E2B4215">
             <wp:extent cx="5943600" cy="3154680"/>

</xml_diff>